<commit_message>
Maquette final recu 23-09-19
</commit_message>
<xml_diff>
--- a/Debrif/Compte rendu de la réunion digitale du 05-09.docx
+++ b/Debrif/Compte rendu de la réunion digitale du 05-09.docx
@@ -17,23 +17,7 @@
           <w:b/>
           <w:color w:val="FF0000"/>
         </w:rPr>
-        <w:t>Compte rendu de la réunion digitale du</w:t>
-      </w:r>
-      <w:r>
-        <w:rPr>
-          <w:rFonts w:ascii="Century Gothic" w:hAnsi="Century Gothic"/>
-          <w:b/>
-          <w:color w:val="FF0000"/>
-        </w:rPr>
-        <w:t xml:space="preserve"> 05/09</w:t>
-      </w:r>
-      <w:r>
-        <w:rPr>
-          <w:rFonts w:ascii="Century Gothic" w:hAnsi="Century Gothic"/>
-          <w:b/>
-          <w:color w:val="FF0000"/>
-        </w:rPr>
-        <w:t>/2019</w:t>
+        <w:t>Compte rendu de la réunion digitale du 05/09/2019</w:t>
       </w:r>
     </w:p>
     <w:p>
@@ -147,16 +131,7 @@
           <w:szCs w:val="23"/>
           <w:shd w:val="clear" w:color="auto" w:fill="FFFFFF"/>
         </w:rPr>
-        <w:t>Olivia : Dans</w:t>
-      </w:r>
-      <w:r>
-        <w:rPr>
-          <w:color w:val="000000"/>
-          <w:sz w:val="23"/>
-          <w:szCs w:val="23"/>
-          <w:shd w:val="clear" w:color="auto" w:fill="FFFFFF"/>
-        </w:rPr>
-        <w:t xml:space="preserve"> le back-office penser à pouvoir modifier, ajouter ou supprimer des catégories (</w:t>
+        <w:t>Olivia : Dans le back-office penser à pouvoir modifier, ajouter ou supprimer des catégories (</w:t>
       </w:r>
       <w:r>
         <w:rPr>
@@ -229,7 +204,43 @@
           <w:szCs w:val="23"/>
           <w:shd w:val="clear" w:color="auto" w:fill="FFFFFF"/>
         </w:rPr>
-        <w:t xml:space="preserve"> où on peut ajouter des vidéos de pop-up. </w:t>
+        <w:t xml:space="preserve"> où</w:t>
+      </w:r>
+      <w:r>
+        <w:rPr>
+          <w:color w:val="000000"/>
+          <w:sz w:val="23"/>
+          <w:szCs w:val="23"/>
+          <w:shd w:val="clear" w:color="auto" w:fill="FFFFFF"/>
+        </w:rPr>
+        <w:t xml:space="preserve"> on peut ajouter des vidéos de « P</w:t>
+      </w:r>
+      <w:r>
+        <w:rPr>
+          <w:color w:val="000000"/>
+          <w:sz w:val="23"/>
+          <w:szCs w:val="23"/>
+          <w:shd w:val="clear" w:color="auto" w:fill="FFFFFF"/>
+        </w:rPr>
+        <w:t>op-up</w:t>
+      </w:r>
+      <w:r>
+        <w:rPr>
+          <w:color w:val="000000"/>
+          <w:sz w:val="23"/>
+          <w:szCs w:val="23"/>
+          <w:shd w:val="clear" w:color="auto" w:fill="FFFFFF"/>
+        </w:rPr>
+        <w:t> »</w:t>
+      </w:r>
+      <w:r>
+        <w:rPr>
+          <w:color w:val="000000"/>
+          <w:sz w:val="23"/>
+          <w:szCs w:val="23"/>
+          <w:shd w:val="clear" w:color="auto" w:fill="FFFFFF"/>
+        </w:rPr>
+        <w:t>. </w:t>
       </w:r>
     </w:p>
     <w:p>
@@ -491,25 +502,7 @@
           <w:szCs w:val="23"/>
           <w:shd w:val="clear" w:color="auto" w:fill="FFFFFF"/>
         </w:rPr>
-        <w:t>Julien : Plu</w:t>
-      </w:r>
-      <w:r>
-        <w:rPr>
-          <w:color w:val="000000"/>
-          <w:sz w:val="23"/>
-          <w:szCs w:val="23"/>
-          <w:shd w:val="clear" w:color="auto" w:fill="FFFFFF"/>
-        </w:rPr>
-        <w:t>s tard les noms vont être changé</w:t>
-      </w:r>
-      <w:r>
-        <w:rPr>
-          <w:color w:val="000000"/>
-          <w:sz w:val="23"/>
-          <w:szCs w:val="23"/>
-          <w:shd w:val="clear" w:color="auto" w:fill="FFFFFF"/>
-        </w:rPr>
-        <w:t>, penser à la validation du </w:t>
+        <w:t>Julien : Plus tard les noms vont être changé, penser à la validation du </w:t>
       </w:r>
       <w:r>
         <w:rPr>
@@ -593,26 +586,63 @@
           <w:szCs w:val="23"/>
           <w:shd w:val="clear" w:color="auto" w:fill="FFFFFF"/>
         </w:rPr>
-        <w:t>, sera-t-il possible de le montrer un peu du contenu pour qu’il a </w:t>
-      </w:r>
-      <w:r>
-        <w:rPr>
-          <w:rStyle w:val="s-rg-t"/>
-          <w:color w:val="000000"/>
-          <w:sz w:val="23"/>
-          <w:szCs w:val="23"/>
-          <w:shd w:val="clear" w:color="auto" w:fill="FFFFFF"/>
-        </w:rPr>
-        <w:t>envies</w:t>
-      </w:r>
-      <w:r>
-        <w:rPr>
-          <w:color w:val="000000"/>
-          <w:sz w:val="23"/>
-          <w:szCs w:val="23"/>
-          <w:shd w:val="clear" w:color="auto" w:fill="FFFFFF"/>
-        </w:rPr>
-        <w:t> de s’inscrire (</w:t>
+        <w:t xml:space="preserve">, </w:t>
+      </w:r>
+      <w:r>
+        <w:rPr>
+          <w:color w:val="000000"/>
+          <w:sz w:val="23"/>
+          <w:szCs w:val="23"/>
+          <w:shd w:val="clear" w:color="auto" w:fill="FFFFFF"/>
+        </w:rPr>
+        <w:t xml:space="preserve">avoir </w:t>
+      </w:r>
+      <w:bookmarkStart w:id="0" w:name="_GoBack"/>
+      <w:bookmarkEnd w:id="0"/>
+      <w:r>
+        <w:rPr>
+          <w:color w:val="000000"/>
+          <w:sz w:val="23"/>
+          <w:szCs w:val="23"/>
+          <w:shd w:val="clear" w:color="auto" w:fill="FFFFFF"/>
+        </w:rPr>
+        <w:t>un aperçu du</w:t>
+      </w:r>
+      <w:r>
+        <w:rPr>
+          <w:color w:val="000000"/>
+          <w:sz w:val="23"/>
+          <w:szCs w:val="23"/>
+          <w:shd w:val="clear" w:color="auto" w:fill="FFFFFF"/>
+        </w:rPr>
+        <w:t xml:space="preserve"> contenu</w:t>
+      </w:r>
+      <w:r>
+        <w:rPr>
+          <w:color w:val="000000"/>
+          <w:sz w:val="23"/>
+          <w:szCs w:val="23"/>
+          <w:shd w:val="clear" w:color="auto" w:fill="FFFFFF"/>
+        </w:rPr>
+        <w:t xml:space="preserve"> pour donner </w:t>
+      </w:r>
+      <w:r>
+        <w:rPr>
+          <w:color w:val="000000"/>
+          <w:sz w:val="23"/>
+          <w:szCs w:val="23"/>
+          <w:shd w:val="clear" w:color="auto" w:fill="FFFFFF"/>
+        </w:rPr>
+        <w:t>envie de</w:t>
+      </w:r>
+      <w:r>
+        <w:rPr>
+          <w:color w:val="000000"/>
+          <w:sz w:val="23"/>
+          <w:szCs w:val="23"/>
+          <w:shd w:val="clear" w:color="auto" w:fill="FFFFFF"/>
+        </w:rPr>
+        <w:t xml:space="preserve"> s’inscrire (</w:t>
       </w:r>
       <w:proofErr w:type="spellStart"/>
       <w:r>
@@ -655,61 +685,6 @@
       </w:r>
       <w:r>
         <w:rPr>
-          <w:color w:val="000000"/>
-          <w:sz w:val="23"/>
-          <w:szCs w:val="23"/>
-          <w:shd w:val="clear" w:color="auto" w:fill="FFFFFF"/>
-        </w:rPr>
-        <w:t>Julien</w:t>
-      </w:r>
-      <w:r>
-        <w:rPr>
-          <w:color w:val="000000"/>
-          <w:sz w:val="23"/>
-          <w:szCs w:val="23"/>
-          <w:shd w:val="clear" w:color="auto" w:fill="FFFFFF"/>
-        </w:rPr>
-        <w:t xml:space="preserve"> : </w:t>
-      </w:r>
-      <w:r>
-        <w:rPr>
-          <w:rStyle w:val="s-or-t"/>
-          <w:color w:val="000000"/>
-          <w:sz w:val="23"/>
-          <w:szCs w:val="23"/>
-          <w:shd w:val="clear" w:color="auto" w:fill="FFFFFF"/>
-        </w:rPr>
-        <w:t>Oui</w:t>
-      </w:r>
-      <w:r>
-        <w:rPr>
-          <w:color w:val="000000"/>
-          <w:sz w:val="23"/>
-          <w:szCs w:val="23"/>
-          <w:shd w:val="clear" w:color="auto" w:fill="FFFFFF"/>
-        </w:rPr>
-        <w:t> mais pour le moment reste simple, modification au fur et à mesure du développement </w:t>
-      </w:r>
-    </w:p>
-    <w:p>
-      <w:pPr>
-        <w:rPr>
-          <w:color w:val="000000"/>
-          <w:sz w:val="23"/>
-          <w:szCs w:val="23"/>
-          <w:shd w:val="clear" w:color="auto" w:fill="FFFFFF"/>
-        </w:rPr>
-      </w:pPr>
-      <w:r>
-        <w:rPr>
-          <w:color w:val="000000"/>
-          <w:sz w:val="23"/>
-          <w:szCs w:val="23"/>
-        </w:rPr>
-        <w:br/>
-      </w:r>
-      <w:r>
-        <w:rPr>
           <w:b/>
           <w:color w:val="FF0000"/>
           <w:sz w:val="23"/>
@@ -734,16 +709,7 @@
           <w:szCs w:val="23"/>
           <w:shd w:val="clear" w:color="auto" w:fill="FFFFFF"/>
         </w:rPr>
-        <w:t xml:space="preserve">Le CMS que je vais utiliser est </w:t>
-      </w:r>
-      <w:r>
-        <w:rPr>
-          <w:color w:val="000000"/>
-          <w:sz w:val="23"/>
-          <w:szCs w:val="23"/>
-          <w:shd w:val="clear" w:color="auto" w:fill="FFFFFF"/>
-        </w:rPr>
-        <w:t>WordPre</w:t>
+        <w:t>Le CMS que je vais utiliser est WordPre</w:t>
       </w:r>
       <w:r>
         <w:rPr>
@@ -776,18 +742,7 @@
           <w:szCs w:val="23"/>
           <w:shd w:val="clear" w:color="auto" w:fill="FFFFFF"/>
         </w:rPr>
-        <w:t>Facile à prendre</w:t>
-      </w:r>
-      <w:bookmarkStart w:id="0" w:name="_GoBack"/>
-      <w:bookmarkEnd w:id="0"/>
-      <w:r>
-        <w:rPr>
-          <w:color w:val="000000"/>
-          <w:sz w:val="23"/>
-          <w:szCs w:val="23"/>
-          <w:shd w:val="clear" w:color="auto" w:fill="FFFFFF"/>
-        </w:rPr>
-        <w:t xml:space="preserve"> en main</w:t>
+        <w:t>Facile à prendre en main</w:t>
       </w:r>
     </w:p>
     <w:p>
@@ -917,16 +872,7 @@
           <w:szCs w:val="23"/>
           <w:shd w:val="clear" w:color="auto" w:fill="FFFFFF"/>
         </w:rPr>
-        <w:t xml:space="preserve"> est aussi développé avec </w:t>
-      </w:r>
-      <w:r>
-        <w:rPr>
-          <w:color w:val="000000"/>
-          <w:sz w:val="23"/>
-          <w:szCs w:val="23"/>
-          <w:shd w:val="clear" w:color="auto" w:fill="FFFFFF"/>
-        </w:rPr>
-        <w:t>WordPress</w:t>
+        <w:t xml:space="preserve"> est aussi développé avec WordPress</w:t>
       </w:r>
       <w:r>
         <w:rPr>
@@ -1980,6 +1926,7 @@
   <w:style w:type="character" w:default="1" w:styleId="Policepardfaut">
     <w:name w:val="Default Paragraph Font"/>
     <w:uiPriority w:val="1"/>
+    <w:semiHidden/>
     <w:unhideWhenUsed/>
   </w:style>
   <w:style w:type="table" w:default="1" w:styleId="TableauNormal">

</xml_diff>